<commit_message>
added system description document
</commit_message>
<xml_diff>
--- a/extra/doc/bumps_mp_ui.docx
+++ b/extra/doc/bumps_mp_ui.docx
@@ -3,183 +3,306 @@
 <w:document xmlns:wpc="http://schemas.microsoft.com/office/word/2010/wordprocessingCanvas" xmlns:cx="http://schemas.microsoft.com/office/drawing/2014/chartex" xmlns:cx1="http://schemas.microsoft.com/office/drawing/2015/9/8/chartex" xmlns:cx2="http://schemas.microsoft.com/office/drawing/2015/10/21/chartex" xmlns:cx3="http://schemas.microsoft.com/office/drawing/2016/5/9/chartex" xmlns:cx4="http://schemas.microsoft.com/office/drawing/2016/5/10/chartex" xmlns:cx5="http://schemas.microsoft.com/office/drawing/2016/5/11/chartex" xmlns:cx6="http://schemas.microsoft.com/office/drawing/2016/5/12/chartex" xmlns:cx7="http://schemas.microsoft.com/office/drawing/2016/5/13/chartex" xmlns:cx8="http://schemas.microsoft.com/office/drawing/2016/5/14/chartex" xmlns:mc="http://schemas.openxmlformats.org/markup-compatibility/2006" xmlns:aink="http://schemas.microsoft.com/office/drawing/2016/ink" xmlns:am3d="http://schemas.microsoft.com/office/drawing/2017/model3d" xmlns:o="urn:schemas-microsoft-com:office:office" xmlns:r="http://schemas.openxmlformats.org/officeDocument/2006/relationships" xmlns:m="http://schemas.openxmlformats.org/officeDocument/2006/math" xmlns:v="urn:schemas-microsoft-com:vml" xmlns:wp14="http://schemas.microsoft.com/office/word/2010/wordprocessingDrawing" xmlns:wp="http://schemas.openxmlformats.org/drawingml/2006/wordprocessingDrawing" xmlns:w10="urn:schemas-microsoft-com:office:word" xmlns:w="http://schemas.openxmlformats.org/wordprocessingml/2006/main" xmlns:w14="http://schemas.microsoft.com/office/word/2010/wordml" xmlns:w15="http://schemas.microsoft.com/office/word/2012/wordml" xmlns:w16cid="http://schemas.microsoft.com/office/word/2016/wordml/cid" xmlns:w16se="http://schemas.microsoft.com/office/word/2015/wordml/symex" xmlns:wpg="http://schemas.microsoft.com/office/word/2010/wordprocessingGroup" xmlns:wpi="http://schemas.microsoft.com/office/word/2010/wordprocessingInk" xmlns:wne="http://schemas.microsoft.com/office/word/2006/wordml" xmlns:wps="http://schemas.microsoft.com/office/word/2010/wordprocessingShape" mc:Ignorable="w14 w15 w16se w16cid wp14">
   <w:body>
     <w:p>
+      <w:pPr>
+        <w:pStyle w:val="Header"/>
+        <w:jc w:val="center"/>
+      </w:pPr>
+      <w:r>
+        <w:t xml:space="preserve">Design of </w:t>
+      </w:r>
+      <w:r>
+        <w:t>Multi User Multiprocessing Fitting System</w:t>
+      </w:r>
+    </w:p>
+    <w:p>
+      <w:pPr>
+        <w:pStyle w:val="Paragraph-0"/>
+        <w:bidi w:val="0"/>
+        <w:jc w:val="center"/>
+      </w:pPr>
+      <w:r>
+        <w:t>Paul Kienzle</w:t>
+      </w:r>
+      <w:r>
+        <w:t xml:space="preserve"> and </w:t>
+      </w:r>
+      <w:r>
+        <w:t>Omer Eisenberg</w:t>
+      </w:r>
+    </w:p>
+    <w:p>
+      <w:pPr>
+        <w:pStyle w:val="Paragraph-0"/>
+        <w:bidi w:val="0"/>
+      </w:pPr>
+      <w:r>
+        <w:t xml:space="preserve">Fitting job may take a few hours to complete. One way of </w:t>
+      </w:r>
+      <w:r>
+        <w:t>shortening</w:t>
+      </w:r>
+      <w:r>
+        <w:t xml:space="preserve"> </w:t>
+      </w:r>
+      <w:r>
+        <w:t>processing</w:t>
+      </w:r>
+      <w:r>
+        <w:t xml:space="preserve"> time is to use </w:t>
+      </w:r>
+      <w:r>
+        <w:t>multi-processing</w:t>
+      </w:r>
+      <w:r>
+        <w:t xml:space="preserve"> system. </w:t>
+      </w:r>
+      <w:r>
+        <w:t xml:space="preserve">The purpose of the described system it to enable </w:t>
+      </w:r>
+      <w:r>
+        <w:t xml:space="preserve">multiple </w:t>
+      </w:r>
+      <w:r>
+        <w:t xml:space="preserve">users to run </w:t>
+      </w:r>
+      <w:r>
+        <w:t xml:space="preserve">bumps </w:t>
+      </w:r>
+      <w:r>
+        <w:t>fitting algorithm</w:t>
+      </w:r>
+      <w:r>
+        <w:t>s</w:t>
+      </w:r>
+      <w:r>
+        <w:t xml:space="preserve"> </w:t>
+      </w:r>
+      <w:r>
+        <w:t>simultaneously</w:t>
+      </w:r>
+      <w:r>
+        <w:t xml:space="preserve"> </w:t>
+      </w:r>
+      <w:r>
+        <w:t xml:space="preserve">on a multiprocessors </w:t>
+      </w:r>
+      <w:r>
+        <w:t>computer</w:t>
+      </w:r>
+      <w:r>
+        <w:t>.</w:t>
+      </w:r>
+    </w:p>
+    <w:p>
+      <w:pPr>
+        <w:pStyle w:val="Paragraph-0"/>
+        <w:bidi w:val="0"/>
+      </w:pPr>
       <w:r>
         <w:t>Basic Idea</w:t>
       </w:r>
     </w:p>
     <w:p>
-      <w:r>
-        <w:t xml:space="preserve">The purpose of the described system it to enable users to run </w:t>
-      </w:r>
-      <w:r>
-        <w:t xml:space="preserve">bumps </w:t>
-      </w:r>
-      <w:r>
-        <w:t>fitting algorithm</w:t>
-      </w:r>
-      <w:r>
-        <w:t>s</w:t>
+      <w:pPr>
+        <w:pStyle w:val="Paragraph-1"/>
+        <w:bidi w:val="0"/>
+      </w:pPr>
+      <w:r>
+        <w:t xml:space="preserve">Users will submit fitting job </w:t>
+      </w:r>
+      <w:r>
+        <w:t xml:space="preserve">request </w:t>
+      </w:r>
+      <w:r>
+        <w:t xml:space="preserve">from client machine to </w:t>
+      </w:r>
+      <w:r>
+        <w:t xml:space="preserve">the system </w:t>
+      </w:r>
+      <w:r>
+        <w:t>server</w:t>
+      </w:r>
+      <w:r>
+        <w:t>.</w:t>
+      </w:r>
+    </w:p>
+    <w:p>
+      <w:pPr>
+        <w:pStyle w:val="Paragraph-1"/>
+        <w:bidi w:val="0"/>
+      </w:pPr>
+      <w:r>
+        <w:t xml:space="preserve">A </w:t>
+      </w:r>
+      <w:r>
+        <w:t>Queue Manager</w:t>
+      </w:r>
+      <w:r>
+        <w:t xml:space="preserve"> (QM)</w:t>
+      </w:r>
+      <w:r>
+        <w:t xml:space="preserve">, running on the server, first verifies correct </w:t>
+      </w:r>
+      <w:r>
+        <w:t>request</w:t>
+      </w:r>
+      <w:r>
+        <w:t xml:space="preserve"> structures. If valid</w:t>
+      </w:r>
+      <w:r>
+        <w:t xml:space="preserve">, </w:t>
+      </w:r>
+      <w:r>
+        <w:t xml:space="preserve">it </w:t>
+      </w:r>
+      <w:r>
+        <w:t xml:space="preserve">will </w:t>
+      </w:r>
+      <w:r>
+        <w:t xml:space="preserve">add the </w:t>
+      </w:r>
+      <w:r>
+        <w:t xml:space="preserve">new </w:t>
+      </w:r>
+      <w:r>
+        <w:t>job to the end of a First In First Out (FIFO) queue</w:t>
+      </w:r>
+      <w:r>
+        <w:t xml:space="preserve">. </w:t>
+      </w:r>
+      <w:r>
+        <w:t>That queue will be implemented in a relational database.</w:t>
+      </w:r>
+    </w:p>
+    <w:p>
+      <w:pPr>
+        <w:pStyle w:val="Paragraph-1"/>
+        <w:bidi w:val="0"/>
+      </w:pPr>
+      <w:r>
+        <w:t xml:space="preserve">A </w:t>
+      </w:r>
+      <w:r>
+        <w:t>Multiprocessing</w:t>
+      </w:r>
+      <w:r>
+        <w:t xml:space="preserve"> Interface</w:t>
+      </w:r>
+      <w:r>
+        <w:t xml:space="preserve"> (MI)</w:t>
+      </w:r>
+      <w:r>
+        <w:t>, also</w:t>
+      </w:r>
+      <w:r>
+        <w:t xml:space="preserve"> running on the server</w:t>
+      </w:r>
+      <w:r>
+        <w:t>,</w:t>
       </w:r>
       <w:r>
         <w:t xml:space="preserve"> </w:t>
       </w:r>
       <w:r>
-        <w:t xml:space="preserve">simultanously </w:t>
-      </w:r>
-      <w:r>
-        <w:t>on a multiprocessors system.</w:t>
-      </w:r>
-    </w:p>
-    <w:p>
-      <w:r>
-        <w:t>The purpose of the system described in this document, is to enable multiple users run bumps on multi-processing</w:t>
-      </w:r>
-    </w:p>
-    <w:p>
-      <w:r>
-        <w:t>Fitting job may take a few hours to complete.</w:t>
-      </w:r>
-      <w:r>
-        <w:t xml:space="preserve"> One way of</w:t>
+        <w:t>will send jobs</w:t>
+      </w:r>
+      <w:r>
+        <w:t>,</w:t>
+      </w:r>
+      <w:r>
+        <w:t xml:space="preserve"> from the top</w:t>
       </w:r>
       <w:r>
         <w:t xml:space="preserve"> </w:t>
       </w:r>
       <w:r>
-        <w:t>shortenning</w:t>
-      </w:r>
-      <w:r>
-        <w:t xml:space="preserve"> prcessing time is to use multi processing system. </w:t>
-      </w:r>
-    </w:p>
-    <w:p>
-      <w:r>
-        <w:t xml:space="preserve">During that time, </w:t>
-      </w:r>
-      <w:r>
-        <w:t>the system will send sttaus updates to the sending user.</w:t>
-      </w:r>
-    </w:p>
-    <w:p>
-      <w:r>
-        <w:t xml:space="preserve">Users will submit fitting job </w:t>
-      </w:r>
-      <w:r>
-        <w:t xml:space="preserve">request </w:t>
-      </w:r>
-      <w:r>
-        <w:t xml:space="preserve">from client machine to </w:t>
-      </w:r>
-      <w:r>
-        <w:t xml:space="preserve">the system </w:t>
-      </w:r>
-      <w:r>
-        <w:t>server</w:t>
+        <w:t>of the queue</w:t>
+      </w:r>
+      <w:r>
+        <w:t>,</w:t>
+      </w:r>
+      <w:r>
+        <w:t xml:space="preserve"> to </w:t>
+      </w:r>
+      <w:r>
+        <w:t>a distributed tasks queue system, such as Slurm or Celery.</w:t>
+      </w:r>
+      <w:r>
+        <w:t xml:space="preserve"> When the job is completed, the </w:t>
+      </w:r>
+      <w:r>
+        <w:t>MI</w:t>
+      </w:r>
+      <w:r>
+        <w:t xml:space="preserve"> </w:t>
+      </w:r>
+      <w:r>
+        <w:t>will save the result in the database and delete them from the disk, remove the job from the Slurm/Celery and add the next job.</w:t>
+      </w:r>
+    </w:p>
+    <w:p>
+      <w:pPr>
+        <w:pStyle w:val="Paragraph-1"/>
+        <w:bidi w:val="0"/>
+      </w:pPr>
+      <w:r>
+        <w:t>During the job run time, status updates are being sent to the user</w:t>
+      </w:r>
+      <w:r>
+        <w:t xml:space="preserve"> from the processing nodes, through the </w:t>
+      </w:r>
+      <w:r>
+        <w:t>MI</w:t>
+      </w:r>
+      <w:r>
+        <w:t xml:space="preserve"> </w:t>
+      </w:r>
+      <w:r>
+        <w:t xml:space="preserve">and the </w:t>
+      </w:r>
+      <w:r>
+        <w:t>QM</w:t>
       </w:r>
       <w:r>
         <w:t>.</w:t>
       </w:r>
     </w:p>
     <w:p>
-      <w:r>
-        <w:t>A queue manager</w:t>
-      </w:r>
-      <w:r>
-        <w:t xml:space="preserve">, running on the server, first verifies correct </w:t>
-      </w:r>
-      <w:r>
-        <w:t>request</w:t>
-      </w:r>
-      <w:r>
-        <w:t xml:space="preserve"> structures. If valid</w:t>
-      </w:r>
-      <w:r>
-        <w:t xml:space="preserve">, </w:t>
-      </w:r>
-      <w:r>
-        <w:t xml:space="preserve">it </w:t>
-      </w:r>
-      <w:r>
-        <w:t xml:space="preserve">will </w:t>
-      </w:r>
-      <w:r>
-        <w:t xml:space="preserve">add the </w:t>
-      </w:r>
-      <w:r>
-        <w:t xml:space="preserve">new </w:t>
-      </w:r>
-      <w:r>
-        <w:t>job to the end of a First In First Out (FIFO) queue</w:t>
-      </w:r>
-      <w:r>
-        <w:t xml:space="preserve">. </w:t>
-      </w:r>
-      <w:r>
-        <w:t>That queue will be implemented in a relational database (RLDB).</w:t>
-      </w:r>
-    </w:p>
-    <w:p>
-      <w:bookmarkStart w:id="0" w:name="_GoBack"/>
-      <w:r>
-        <w:t xml:space="preserve">A </w:t>
-      </w:r>
-      <w:r>
-        <w:t>Queue Interface</w:t>
-      </w:r>
-      <w:r>
-        <w:t>, also</w:t>
-      </w:r>
-      <w:r>
-        <w:t xml:space="preserve"> running on the server</w:t>
-      </w:r>
-      <w:r>
-        <w:t>,</w:t>
-      </w:r>
-      <w:r>
-        <w:t xml:space="preserve"> </w:t>
-      </w:r>
-      <w:r>
-        <w:t>will send jobs</w:t>
-      </w:r>
-      <w:r>
-        <w:t>,</w:t>
-      </w:r>
-      <w:r>
-        <w:t xml:space="preserve"> from the top</w:t>
-      </w:r>
-      <w:r>
-        <w:t>,</w:t>
-      </w:r>
-      <w:r>
-        <w:t xml:space="preserve"> of the queue to </w:t>
-      </w:r>
-      <w:r>
-        <w:t xml:space="preserve">a </w:t>
-      </w:r>
-      <w:bookmarkEnd w:id="0"/>
-      <w:r>
-        <w:t>distributed tasks queue system, such as Slurm or Celery.</w:t>
-      </w:r>
-      <w:r>
-        <w:t xml:space="preserve"> When the job is completed, the queue manager will save the result in the database and delete them from the disk, remove the job from the Slurm/Celery and add the next job.</w:t>
-      </w:r>
-    </w:p>
-    <w:p>
-      <w:r>
-        <w:t>During the job run time, status updates are being sent to the user.</w:t>
-      </w:r>
-    </w:p>
-    <w:p>
-      <w:r>
-        <w:t>When the job is completed, the user gets notification, and the results are being stored in the database, as BLOB.</w:t>
-      </w:r>
-    </w:p>
-    <w:p>
+      <w:pPr>
+        <w:pStyle w:val="Paragraph-1"/>
+        <w:bidi w:val="0"/>
+      </w:pPr>
+      <w:r>
+        <w:t xml:space="preserve">When the job is completed, the </w:t>
+      </w:r>
+      <w:r>
+        <w:t xml:space="preserve">MI removes saves the job results to the database, removes them from the disk, remove the job from Slurm/Celery, and submits the next job </w:t>
+      </w:r>
+      <w:r>
+        <w:t>from the</w:t>
+      </w:r>
+      <w:r>
+        <w:t xml:space="preserve"> queue. Also, the MI sends notification to the appropriate client</w:t>
+      </w:r>
+      <w:r>
+        <w:t>.</w:t>
+      </w:r>
+    </w:p>
+    <w:p>
+      <w:pPr>
+        <w:pStyle w:val="Paragraph-1"/>
+        <w:bidi w:val="0"/>
+      </w:pPr>
       <w:r>
         <w:t>The system components and interconnection are described in the following figure.</w:t>
       </w:r>
     </w:p>
     <w:p>
+      <w:pPr>
+        <w:pStyle w:val="Paragraph-0"/>
+        <w:bidi w:val="0"/>
+        <w:jc w:val="center"/>
+      </w:pPr>
       <w:r>
         <w:object w:dxaOrig="9270" w:dyaOrig="6300">
           <v:shapetype id="_x0000_t75" coordsize="21600,21600" o:spt="75" o:preferrelative="t" path="m@4@5l@4@11@9@11@9@5xe" filled="f" stroked="f">
@@ -201,65 +324,687 @@
             <v:path o:extrusionok="f" gradientshapeok="t" o:connecttype="rect"/>
             <o:lock v:ext="edit" aspectratio="t"/>
           </v:shapetype>
-          <v:shape id="_x0000_i1032" type="#_x0000_t75" style="width:463.5pt;height:314.5pt" o:ole="">
+          <v:shape id="_x0000_i1044" type="#_x0000_t75" style="width:463.5pt;height:314.5pt" o:ole="">
             <v:imagedata r:id="rId6" o:title=""/>
+            <w10:bordertop type="dot" width="4"/>
+            <w10:borderleft type="dot" width="4"/>
+            <w10:borderbottom type="dot" width="4"/>
+            <w10:borderright type="dot" width="4"/>
           </v:shape>
-          <o:OLEObject Type="Embed" ProgID="Visio.Drawing.11" ShapeID="_x0000_i1032" DrawAspect="Content" ObjectID="_1612859400" r:id="rId7"/>
+          <o:OLEObject Type="Embed" ProgID="Visio.Drawing.11" ShapeID="_x0000_i1044" DrawAspect="Content" ObjectID="_1612883004" r:id="rId7"/>
         </w:object>
       </w:r>
     </w:p>
     <w:p>
-      <w:r>
-        <w:t xml:space="preserve">From the queue, jobs are sent to will be performed </w:t>
-      </w:r>
-    </w:p>
-    <w:p>
-      <w:r>
-        <w:t>, that is implemented in a database table.</w:t>
-      </w:r>
-      <w:r>
-        <w:t xml:space="preserve"> A job in the table can be idle, running.or completed. The server sends the first idle job from the database to a </w:t>
-      </w:r>
-      <w:r>
-        <w:t>distributed tasks queue, such as Slurm or Celery.</w:t>
-      </w:r>
-    </w:p>
-    <w:p>
+      <w:pPr>
+        <w:pStyle w:val="Paragraph-1"/>
+        <w:bidi w:val="0"/>
+      </w:pPr>
+      <w:r>
+        <w:t>Notes:</w:t>
+      </w:r>
+    </w:p>
+    <w:p>
+      <w:pPr>
+        <w:pStyle w:val="Paragraph-2"/>
+      </w:pPr>
+      <w:r>
+        <w:t>Time is a combination of date and day time.</w:t>
+      </w:r>
+    </w:p>
+    <w:p>
+      <w:pPr>
+        <w:pStyle w:val="Paragraph-2"/>
+      </w:pPr>
+      <w:r>
+        <w:t xml:space="preserve">The database row, displayed at the bottom, may be more complex </w:t>
+      </w:r>
+      <w:r>
+        <w:t>than</w:t>
+      </w:r>
+      <w:r>
+        <w:t xml:space="preserve"> one line.</w:t>
+      </w:r>
+    </w:p>
+    <w:p>
+      <w:pPr>
+        <w:pStyle w:val="Paragraph-2"/>
+      </w:pPr>
+      <w:r>
+        <w:t>Results will be saved as BLOB</w:t>
+      </w:r>
+      <w:r>
+        <w:t>s</w:t>
+      </w:r>
+      <w:r>
+        <w:t>.</w:t>
+      </w:r>
+    </w:p>
+    <w:p>
+      <w:pPr>
+        <w:pStyle w:val="Paragraph-0"/>
+        <w:bidi w:val="0"/>
+      </w:pPr>
+      <w:r>
+        <w:t>basic requirements</w:t>
+      </w:r>
+    </w:p>
+    <w:p>
+      <w:pPr>
+        <w:pStyle w:val="Paragraph-1"/>
+        <w:bidi w:val="0"/>
+      </w:pPr>
+      <w:r>
+        <w:t>The system will be self maintained. That is, it may function without admin intervention.</w:t>
+      </w:r>
+    </w:p>
+    <w:p>
+      <w:pPr>
+        <w:pStyle w:val="Paragraph-1"/>
+        <w:bidi w:val="0"/>
+      </w:pPr>
+      <w:r>
+        <w:t>Users may install the system independently from NCNR.</w:t>
+      </w:r>
+    </w:p>
+    <w:p>
+      <w:pPr>
+        <w:pStyle w:val="Paragraph-1"/>
+        <w:bidi w:val="0"/>
+      </w:pPr>
+      <w:r>
+        <w:t xml:space="preserve">The system will include Amazon Web Services (AWS) interface. That interface will not include </w:t>
+      </w:r>
+      <w:r>
+        <w:t>financial</w:t>
+      </w:r>
+      <w:r>
+        <w:t xml:space="preserve"> aspect.</w:t>
+      </w:r>
+    </w:p>
+    <w:p>
+      <w:pPr>
+        <w:pStyle w:val="Paragraph-1"/>
+        <w:bidi w:val="0"/>
+      </w:pPr>
+      <w:r>
+        <w:t>Scalability - the system will be able to operate on a single machine, meaning all the system's part will run on a host machine.</w:t>
+      </w:r>
+      <w:r>
+        <w:t xml:space="preserve"> At the same time, the system will be able to operate so that the client, server, database, and computing nodes each implemented on a different machine.</w:t>
+      </w:r>
+    </w:p>
+    <w:p>
+      <w:pPr>
+        <w:pStyle w:val="Paragraph-1"/>
+        <w:bidi w:val="0"/>
+      </w:pPr>
+      <w:r>
+        <w:t>The system will not maintain users.</w:t>
+      </w:r>
+    </w:p>
+    <w:p>
+      <w:pPr>
+        <w:pStyle w:val="Paragraph-0"/>
+        <w:bidi w:val="0"/>
+      </w:pPr>
+      <w:r>
+        <w:t>Technology</w:t>
+      </w:r>
+    </w:p>
+    <w:p>
+      <w:pPr>
+        <w:pStyle w:val="Paragraph-1"/>
+        <w:bidi w:val="0"/>
+      </w:pPr>
+      <w:r>
+        <w:t>The user interface</w:t>
+      </w:r>
+      <w:r>
+        <w:t xml:space="preserve"> </w:t>
+      </w:r>
+      <w:r>
+        <w:t>will be based on Brian Maranville's reflectivity calculator.</w:t>
+      </w:r>
+    </w:p>
+    <w:p>
+      <w:pPr>
+        <w:pStyle w:val="Paragraph-1"/>
+        <w:bidi w:val="0"/>
+      </w:pPr>
       <w:r>
         <w:lastRenderedPageBreak/>
-        <w:t xml:space="preserve">When the job is comleted, the status </w:t>
-      </w:r>
-    </w:p>
-    <w:p>
-      <w:r>
-        <w:t>The first job</w:t>
-      </w:r>
-    </w:p>
-    <w:p>
-      <w:r>
-        <w:t xml:space="preserve">will be </w:t>
-      </w:r>
-      <w:r>
-        <w:t xml:space="preserve">. </w:t>
-      </w:r>
-      <w:r>
-        <w:t xml:space="preserve">, running a queue. That queue </w:t>
-      </w:r>
-      <w:r>
-        <w:t xml:space="preserve">We'd like the user to focus on the fitting itself, and not worry about </w:t>
-      </w:r>
-      <w:r>
-        <w:t xml:space="preserve">harware and communication. Also, we'd like to user to get updates on the </w:t>
+        <w:t>The database will support SQL. It will enable automatic backup and simple restore.</w:t>
+      </w:r>
+    </w:p>
+    <w:p>
+      <w:pPr>
+        <w:pStyle w:val="Paragraph-1"/>
+        <w:bidi w:val="0"/>
+      </w:pPr>
+      <w:r>
+        <w:t>Client</w:t>
+      </w:r>
+      <w:r>
+        <w:t xml:space="preserve"> </w:t>
+      </w:r>
+      <w:r>
+        <w:t>Server communication will be implemented with Socket.IO</w:t>
+      </w:r>
+      <w:r>
+        <w:t xml:space="preserve">, which is </w:t>
+      </w:r>
+      <w:r>
+        <w:t>WebSocket wrapper.</w:t>
+      </w:r>
+    </w:p>
+    <w:p>
+      <w:pPr>
+        <w:pStyle w:val="Paragraph-1"/>
+        <w:bidi w:val="0"/>
+      </w:pPr>
+      <w:r>
+        <w:t>Computing engine will be bumps.</w:t>
+      </w:r>
+    </w:p>
+    <w:p>
+      <w:pPr>
+        <w:pStyle w:val="Paragraph-0"/>
+        <w:bidi w:val="0"/>
+      </w:pPr>
+      <w:r>
+        <w:t>Software</w:t>
+      </w:r>
+    </w:p>
+    <w:p>
+      <w:pPr>
+        <w:pStyle w:val="Paragraph-1"/>
+        <w:bidi w:val="0"/>
+      </w:pPr>
+      <w:r>
+        <w:t>Client</w:t>
+      </w:r>
+    </w:p>
+    <w:p>
+      <w:pPr>
+        <w:pStyle w:val="Paragraph-2"/>
+      </w:pPr>
+      <w:r>
+        <w:t xml:space="preserve">The client </w:t>
+      </w:r>
+      <w:r>
+        <w:t>will</w:t>
+      </w:r>
+      <w:r>
+        <w:t xml:space="preserve"> be based on the reflectivity calculator. The following additions are required</w:t>
+      </w:r>
+      <w:r>
+        <w:t>.</w:t>
+      </w:r>
+    </w:p>
+    <w:p>
+      <w:pPr>
+        <w:pStyle w:val="Paragraph-2"/>
+      </w:pPr>
+      <w:r>
+        <w:t>Generate automatic tag for job identification.</w:t>
+      </w:r>
+    </w:p>
+    <w:p>
+      <w:pPr>
+        <w:pStyle w:val="Paragraph-3"/>
+      </w:pPr>
+      <w:r>
+        <w:t xml:space="preserve">Note: User tags will be of the format </w:t>
+      </w:r>
+      <w:r>
+        <w:rPr>
+          <w:i/>
+          <w:iCs/>
+        </w:rPr>
+        <w:t>random</w:t>
+      </w:r>
+      <w:r>
+        <w:rPr>
+          <w:i/>
+          <w:iCs/>
+        </w:rPr>
+        <w:t xml:space="preserve"> </w:t>
+      </w:r>
+      <w:r>
+        <w:rPr>
+          <w:i/>
+          <w:iCs/>
+        </w:rPr>
+        <w:t>english</w:t>
+      </w:r>
+      <w:r>
+        <w:t xml:space="preserve"> </w:t>
+      </w:r>
+      <w:r>
+        <w:rPr>
+          <w:i/>
+          <w:iCs/>
+        </w:rPr>
+        <w:t>word</w:t>
+      </w:r>
+      <w:r>
+        <w:t xml:space="preserve">_n. For example: </w:t>
+      </w:r>
+      <w:r>
+        <w:rPr>
+          <w:i/>
+          <w:iCs/>
+        </w:rPr>
+        <w:t>FM</w:t>
+      </w:r>
+      <w:r>
+        <w:rPr>
+          <w:i/>
+          <w:iCs/>
+        </w:rPr>
+        <w:t>radio_</w:t>
+      </w:r>
+      <w:r>
+        <w:t>17.</w:t>
+      </w:r>
+      <w:r>
+        <w:t xml:space="preserve"> </w:t>
+      </w:r>
+      <w:r>
+        <w:t>The client will generate a default word, but the user will be able to overwrite that default.</w:t>
+      </w:r>
+    </w:p>
+    <w:p>
+      <w:pPr>
+        <w:pStyle w:val="Paragraph-2"/>
+      </w:pPr>
+      <w:r>
+        <w:t>Handle communication with the server.</w:t>
+      </w:r>
+    </w:p>
+    <w:p>
+      <w:pPr>
+        <w:pStyle w:val="Paragraph-2"/>
+      </w:pPr>
+      <w:r>
+        <w:t>Implement bumps-like charts</w:t>
+      </w:r>
+    </w:p>
+    <w:p>
+      <w:pPr>
+        <w:pStyle w:val="Paragraph-2"/>
+      </w:pPr>
+      <w:r>
+        <w:t>Save/Load results to/from disk file.</w:t>
+      </w:r>
+    </w:p>
+    <w:p>
+      <w:pPr>
+        <w:pStyle w:val="Paragraph-2"/>
+      </w:pPr>
+      <w:r>
+        <w:t xml:space="preserve">Slurm/Celery </w:t>
+      </w:r>
+      <w:r>
+        <w:t>interface</w:t>
+      </w:r>
+      <w:r>
+        <w:t>. Slurm interface let the user select the number of processors, GPUs, memory, etc.</w:t>
+      </w:r>
+    </w:p>
+    <w:p>
+      <w:pPr>
+        <w:pStyle w:val="Paragraph-2"/>
+      </w:pPr>
+      <w:r>
+        <w:t>Display several fitting terms and results</w:t>
+      </w:r>
+    </w:p>
+    <w:p>
+      <w:pPr>
+        <w:pStyle w:val="Paragraph-2"/>
+      </w:pPr>
+      <w:r>
+        <w:t>Send fitting job to server.</w:t>
+      </w:r>
+    </w:p>
+    <w:p>
+      <w:pPr>
+        <w:pStyle w:val="Paragraph-2"/>
+      </w:pPr>
+      <w:r>
+        <w:t>Receive</w:t>
+      </w:r>
+      <w:r>
+        <w:t xml:space="preserve"> and </w:t>
+      </w:r>
+      <w:r>
+        <w:t>display</w:t>
+      </w:r>
+      <w:r>
+        <w:t xml:space="preserve"> fitting job results from the server.</w:t>
+      </w:r>
+    </w:p>
+    <w:p>
+      <w:pPr>
+        <w:pStyle w:val="Paragraph-2"/>
+      </w:pPr>
+      <w:r>
+        <w:t>Receive</w:t>
+      </w:r>
+      <w:r>
+        <w:t xml:space="preserve"> and display fitting job</w:t>
+      </w:r>
+      <w:r>
+        <w:t xml:space="preserve"> log update.</w:t>
+      </w:r>
+    </w:p>
+    <w:p>
+      <w:pPr>
+        <w:pStyle w:val="Paragraph-1"/>
+        <w:bidi w:val="0"/>
+      </w:pPr>
+      <w:r>
+        <w:t>Queue Manager (QM)</w:t>
+      </w:r>
+    </w:p>
+    <w:p>
+      <w:pPr>
+        <w:pStyle w:val="Paragraph-2"/>
+      </w:pPr>
+      <w:r>
+        <w:t>Receive</w:t>
+      </w:r>
+      <w:r>
+        <w:t xml:space="preserve"> fitting job from clients</w:t>
+      </w:r>
+      <w:r>
+        <w:t>.</w:t>
+      </w:r>
+    </w:p>
+    <w:p>
+      <w:pPr>
+        <w:pStyle w:val="Paragraph-2"/>
+      </w:pPr>
+      <w:r>
+        <w:t>Validate job structure. Reply with error description if not valid request.</w:t>
+      </w:r>
+    </w:p>
+    <w:p>
+      <w:pPr>
+        <w:pStyle w:val="Paragraph-2"/>
+      </w:pPr>
+      <w:r>
+        <w:t xml:space="preserve">Assign unique ID to </w:t>
+      </w:r>
+      <w:r>
+        <w:t>new job</w:t>
+      </w:r>
+      <w:r>
+        <w:t>.</w:t>
+      </w:r>
+      <w:r>
+        <w:t xml:space="preserve"> Note: </w:t>
+      </w:r>
+      <w:r>
+        <w:t xml:space="preserve">Client </w:t>
+      </w:r>
+      <w:r>
+        <w:t xml:space="preserve">IP </w:t>
+      </w:r>
+      <w:r>
+        <w:t xml:space="preserve">address </w:t>
+      </w:r>
+      <w:r>
+        <w:t xml:space="preserve">and user supplied tag </w:t>
+      </w:r>
+      <w:r>
+        <w:t xml:space="preserve">will be used </w:t>
+      </w:r>
+      <w:r>
+        <w:t xml:space="preserve">for </w:t>
+      </w:r>
+      <w:r>
+        <w:t>job identification.</w:t>
+      </w:r>
+    </w:p>
+    <w:p>
+      <w:pPr>
+        <w:pStyle w:val="Paragraph-2"/>
+      </w:pPr>
+      <w:r>
+        <w:t>Save job to database.</w:t>
+      </w:r>
+    </w:p>
+    <w:p>
+      <w:pPr>
+        <w:pStyle w:val="Paragraph-2"/>
+      </w:pPr>
+      <w:r>
+        <w:t>Receive</w:t>
+      </w:r>
+      <w:r>
+        <w:t xml:space="preserve"> log update from MI.</w:t>
+      </w:r>
+    </w:p>
+    <w:p>
+      <w:pPr>
+        <w:pStyle w:val="Paragraph-2"/>
+      </w:pPr>
+      <w:r>
+        <w:t>Send log updates</w:t>
+      </w:r>
+      <w:r>
+        <w:t xml:space="preserve"> and results</w:t>
+      </w:r>
+      <w:r>
+        <w:t xml:space="preserve"> to</w:t>
+      </w:r>
+      <w:r>
+        <w:t xml:space="preserve"> the</w:t>
+      </w:r>
+      <w:r>
+        <w:t xml:space="preserve"> </w:t>
+      </w:r>
+      <w:r>
+        <w:t>designated</w:t>
+      </w:r>
+      <w:r>
+        <w:t xml:space="preserve"> client.</w:t>
+      </w:r>
+    </w:p>
+    <w:p>
+      <w:pPr>
+        <w:pStyle w:val="Paragraph-2"/>
+      </w:pPr>
+      <w:r>
+        <w:t>Automatically delete old jobs from database.</w:t>
+      </w:r>
+    </w:p>
+    <w:p>
+      <w:pPr>
+        <w:pStyle w:val="Paragraph-2"/>
+      </w:pPr>
+      <w:r>
+        <w:t xml:space="preserve">Commands: Add (new job), Status (job), </w:t>
+      </w:r>
+      <w:r>
+        <w:t>List</w:t>
+      </w:r>
+      <w:r>
+        <w:t>MyJobs()</w:t>
+      </w:r>
+      <w:r>
+        <w:t>, Kill (job)</w:t>
+      </w:r>
+      <w:r>
+        <w:t>, Get</w:t>
+      </w:r>
+      <w:r>
+        <w:t>User</w:t>
+      </w:r>
+      <w:r>
+        <w:t>Tag</w:t>
+      </w:r>
+      <w:r>
+        <w:t>s</w:t>
+      </w:r>
+      <w:r>
+        <w:t>()</w:t>
+      </w:r>
+      <w:r>
+        <w:t>.</w:t>
+      </w:r>
+    </w:p>
+    <w:p>
+      <w:pPr>
+        <w:pStyle w:val="Paragraph-3"/>
+      </w:pPr>
+      <w:r>
+        <w:lastRenderedPageBreak/>
+        <w:t xml:space="preserve">Note: </w:t>
+      </w:r>
+      <w:r>
+        <w:t xml:space="preserve">Commands List and </w:t>
+      </w:r>
+      <w:r>
+        <w:t>GetUserTags</w:t>
+      </w:r>
+      <w:r>
+        <w:t xml:space="preserve"> will send the IP address to the server without user intervention.</w:t>
+      </w:r>
+    </w:p>
+    <w:p>
+      <w:pPr>
+        <w:pStyle w:val="Paragraph-1"/>
+        <w:bidi w:val="0"/>
+      </w:pPr>
+      <w:r>
+        <w:t>Multiprocessing Interface (MI)</w:t>
+      </w:r>
+    </w:p>
+    <w:p>
+      <w:pPr>
+        <w:pStyle w:val="Paragraph-2"/>
+      </w:pPr>
+      <w:r>
+        <w:t xml:space="preserve">Read job from database, send it to be performed on </w:t>
+      </w:r>
+      <w:r>
+        <w:t>distributed system: Slurm or Celery</w:t>
+      </w:r>
+      <w:r>
+        <w:t>, update job status in the database</w:t>
+      </w:r>
+      <w:r>
+        <w:t>.</w:t>
+      </w:r>
+    </w:p>
+    <w:p>
+      <w:pPr>
+        <w:pStyle w:val="Paragraph-2"/>
+      </w:pPr>
+      <w:r>
+        <w:t>Poll job log, and send updates to QM.</w:t>
+      </w:r>
+    </w:p>
+    <w:p>
+      <w:pPr>
+        <w:pStyle w:val="Paragraph-2"/>
+      </w:pPr>
+      <w:r>
+        <w:t>When job complete: update job status, end time in the database, send notification to QM, remove job from distributed system, read next job, as described above.</w:t>
+      </w:r>
+    </w:p>
+    <w:p>
+      <w:pPr>
+        <w:pStyle w:val="Paragraph-1"/>
+        <w:bidi w:val="0"/>
+      </w:pPr>
+      <w:r>
+        <w:t>Database</w:t>
+      </w:r>
+    </w:p>
+    <w:p>
+      <w:pPr>
+        <w:pStyle w:val="Paragraph-2"/>
+      </w:pPr>
+      <w:r>
+        <w:t xml:space="preserve">The database will be implemented </w:t>
+      </w:r>
+      <w:r>
+        <w:t>on an SQL based system.</w:t>
+      </w:r>
+    </w:p>
+    <w:p>
+      <w:pPr>
+        <w:pStyle w:val="Paragraph-2"/>
+      </w:pPr>
+      <w:r>
+        <w:t>All database related statements will be with standard SQL, so that migrating from one RDBMS to another will not require software update.</w:t>
+      </w:r>
+    </w:p>
+    <w:p>
+      <w:pPr>
+        <w:pStyle w:val="Paragraph-2"/>
+      </w:pPr>
+      <w:r>
+        <w:t>Schema</w:t>
+      </w:r>
+      <w:r>
+        <w:t xml:space="preserve"> (later)</w:t>
+      </w:r>
+    </w:p>
+    <w:p>
+      <w:pPr>
+        <w:pStyle w:val="Paragraph-0"/>
+        <w:bidi w:val="0"/>
+      </w:pPr>
+      <w:r>
+        <w:t>Development</w:t>
+      </w:r>
+    </w:p>
+    <w:p>
+      <w:pPr>
+        <w:pStyle w:val="Paragraph-1"/>
+        <w:bidi w:val="0"/>
+      </w:pPr>
+      <w:r>
+        <w:t>later</w:t>
+      </w:r>
+    </w:p>
+    <w:p>
+      <w:pPr>
+        <w:pStyle w:val="Paragraph-0"/>
+        <w:bidi w:val="0"/>
+      </w:pPr>
+      <w:r>
+        <w:t>Use Cases</w:t>
+      </w:r>
+    </w:p>
+    <w:p>
+      <w:pPr>
+        <w:pStyle w:val="Paragraph-1"/>
+        <w:bidi w:val="0"/>
+      </w:pPr>
+      <w:r>
+        <w:t>later</w:t>
       </w:r>
     </w:p>
     <w:p/>
     <w:p/>
     <w:sectPr>
-      <w:headerReference w:type="default" r:id="rId8"/>
-      <w:footerReference w:type="default" r:id="rId9"/>
-      <w:pgSz w:w="12240" w:h="15840"/>
+      <w:headerReference w:type="even" r:id="rId8"/>
+      <w:headerReference w:type="default" r:id="rId9"/>
+      <w:footerReference w:type="even" r:id="rId10"/>
+      <w:footerReference w:type="default" r:id="rId11"/>
+      <w:headerReference w:type="first" r:id="rId12"/>
+      <w:footerReference w:type="first" r:id="rId13"/>
+      <w:pgSz w:w="12240" w:h="15840" w:code="1"/>
       <w:pgMar w:top="1440" w:right="1440" w:bottom="1440" w:left="1440" w:header="720" w:footer="720" w:gutter="0"/>
       <w:cols w:space="720"/>
+      <w:titlePg/>
       <w:docGrid w:linePitch="360"/>
     </w:sectPr>
   </w:body>
@@ -286,6 +1031,16 @@
 </file>
 
 <file path=word/footer1.xml><?xml version="1.0" encoding="utf-8"?>
+<w:ftr xmlns:wpc="http://schemas.microsoft.com/office/word/2010/wordprocessingCanvas" xmlns:cx="http://schemas.microsoft.com/office/drawing/2014/chartex" xmlns:cx1="http://schemas.microsoft.com/office/drawing/2015/9/8/chartex" xmlns:cx2="http://schemas.microsoft.com/office/drawing/2015/10/21/chartex" xmlns:cx3="http://schemas.microsoft.com/office/drawing/2016/5/9/chartex" xmlns:cx4="http://schemas.microsoft.com/office/drawing/2016/5/10/chartex" xmlns:cx5="http://schemas.microsoft.com/office/drawing/2016/5/11/chartex" xmlns:cx6="http://schemas.microsoft.com/office/drawing/2016/5/12/chartex" xmlns:cx7="http://schemas.microsoft.com/office/drawing/2016/5/13/chartex" xmlns:cx8="http://schemas.microsoft.com/office/drawing/2016/5/14/chartex" xmlns:mc="http://schemas.openxmlformats.org/markup-compatibility/2006" xmlns:aink="http://schemas.microsoft.com/office/drawing/2016/ink" xmlns:am3d="http://schemas.microsoft.com/office/drawing/2017/model3d" xmlns:o="urn:schemas-microsoft-com:office:office" xmlns:r="http://schemas.openxmlformats.org/officeDocument/2006/relationships" xmlns:m="http://schemas.openxmlformats.org/officeDocument/2006/math" xmlns:v="urn:schemas-microsoft-com:vml" xmlns:wp14="http://schemas.microsoft.com/office/word/2010/wordprocessingDrawing" xmlns:wp="http://schemas.openxmlformats.org/drawingml/2006/wordprocessingDrawing" xmlns:w10="urn:schemas-microsoft-com:office:word" xmlns:w="http://schemas.openxmlformats.org/wordprocessingml/2006/main" xmlns:w14="http://schemas.microsoft.com/office/word/2010/wordml" xmlns:w15="http://schemas.microsoft.com/office/word/2012/wordml" xmlns:w16cid="http://schemas.microsoft.com/office/word/2016/wordml/cid" xmlns:w16se="http://schemas.microsoft.com/office/word/2015/wordml/symex" xmlns:wpg="http://schemas.microsoft.com/office/word/2010/wordprocessingGroup" xmlns:wpi="http://schemas.microsoft.com/office/word/2010/wordprocessingInk" xmlns:wne="http://schemas.microsoft.com/office/word/2006/wordml" xmlns:wps="http://schemas.microsoft.com/office/word/2010/wordprocessingShape" mc:Ignorable="w14 w15 w16se w16cid wp14">
+  <w:p>
+    <w:pPr>
+      <w:pStyle w:val="Footer"/>
+    </w:pPr>
+  </w:p>
+</w:ftr>
+</file>
+
+<file path=word/footer2.xml><?xml version="1.0" encoding="utf-8"?>
 <w:ftr xmlns:wpc="http://schemas.microsoft.com/office/word/2010/wordprocessingCanvas" xmlns:cx="http://schemas.microsoft.com/office/drawing/2014/chartex" xmlns:cx1="http://schemas.microsoft.com/office/drawing/2015/9/8/chartex" xmlns:cx2="http://schemas.microsoft.com/office/drawing/2015/10/21/chartex" xmlns:cx3="http://schemas.microsoft.com/office/drawing/2016/5/9/chartex" xmlns:cx4="http://schemas.microsoft.com/office/drawing/2016/5/10/chartex" xmlns:cx5="http://schemas.microsoft.com/office/drawing/2016/5/11/chartex" xmlns:cx6="http://schemas.microsoft.com/office/drawing/2016/5/12/chartex" xmlns:cx7="http://schemas.microsoft.com/office/drawing/2016/5/13/chartex" xmlns:cx8="http://schemas.microsoft.com/office/drawing/2016/5/14/chartex" xmlns:mc="http://schemas.openxmlformats.org/markup-compatibility/2006" xmlns:aink="http://schemas.microsoft.com/office/drawing/2016/ink" xmlns:am3d="http://schemas.microsoft.com/office/drawing/2017/model3d" xmlns:o="urn:schemas-microsoft-com:office:office" xmlns:r="http://schemas.openxmlformats.org/officeDocument/2006/relationships" xmlns:m="http://schemas.openxmlformats.org/officeDocument/2006/math" xmlns:v="urn:schemas-microsoft-com:vml" xmlns:wp14="http://schemas.microsoft.com/office/word/2010/wordprocessingDrawing" xmlns:wp="http://schemas.openxmlformats.org/drawingml/2006/wordprocessingDrawing" xmlns:w10="urn:schemas-microsoft-com:office:word" xmlns:w="http://schemas.openxmlformats.org/wordprocessingml/2006/main" xmlns:w14="http://schemas.microsoft.com/office/word/2010/wordml" xmlns:w15="http://schemas.microsoft.com/office/word/2012/wordml" xmlns:w16cid="http://schemas.microsoft.com/office/word/2016/wordml/cid" xmlns:w16se="http://schemas.microsoft.com/office/word/2015/wordml/symex" xmlns:wpg="http://schemas.microsoft.com/office/word/2010/wordprocessingGroup" xmlns:wpi="http://schemas.microsoft.com/office/word/2010/wordprocessingInk" xmlns:wne="http://schemas.microsoft.com/office/word/2006/wordml" xmlns:wps="http://schemas.microsoft.com/office/word/2010/wordprocessingShape" mc:Ignorable="w14 w15 w16se w16cid wp14">
   <w:sdt>
     <w:sdtPr>
@@ -336,6 +1091,73 @@
           </w:rPr>
           <w:t xml:space="preserve"> of </w:t>
         </w:r>
+        <w:fldSimple w:instr=" NUMPAGES   \* MERGEFORMAT ">
+          <w:r>
+            <w:t>1</w:t>
+          </w:r>
+        </w:fldSimple>
+      </w:p>
+    </w:sdtContent>
+  </w:sdt>
+  <w:p>
+    <w:pPr>
+      <w:pStyle w:val="Footer"/>
+    </w:pPr>
+  </w:p>
+</w:ftr>
+</file>
+
+<file path=word/footer3.xml><?xml version="1.0" encoding="utf-8"?>
+<w:ftr xmlns:wpc="http://schemas.microsoft.com/office/word/2010/wordprocessingCanvas" xmlns:cx="http://schemas.microsoft.com/office/drawing/2014/chartex" xmlns:cx1="http://schemas.microsoft.com/office/drawing/2015/9/8/chartex" xmlns:cx2="http://schemas.microsoft.com/office/drawing/2015/10/21/chartex" xmlns:cx3="http://schemas.microsoft.com/office/drawing/2016/5/9/chartex" xmlns:cx4="http://schemas.microsoft.com/office/drawing/2016/5/10/chartex" xmlns:cx5="http://schemas.microsoft.com/office/drawing/2016/5/11/chartex" xmlns:cx6="http://schemas.microsoft.com/office/drawing/2016/5/12/chartex" xmlns:cx7="http://schemas.microsoft.com/office/drawing/2016/5/13/chartex" xmlns:cx8="http://schemas.microsoft.com/office/drawing/2016/5/14/chartex" xmlns:mc="http://schemas.openxmlformats.org/markup-compatibility/2006" xmlns:aink="http://schemas.microsoft.com/office/drawing/2016/ink" xmlns:am3d="http://schemas.microsoft.com/office/drawing/2017/model3d" xmlns:o="urn:schemas-microsoft-com:office:office" xmlns:r="http://schemas.openxmlformats.org/officeDocument/2006/relationships" xmlns:m="http://schemas.openxmlformats.org/officeDocument/2006/math" xmlns:v="urn:schemas-microsoft-com:vml" xmlns:wp14="http://schemas.microsoft.com/office/word/2010/wordprocessingDrawing" xmlns:wp="http://schemas.openxmlformats.org/drawingml/2006/wordprocessingDrawing" xmlns:w10="urn:schemas-microsoft-com:office:word" xmlns:w="http://schemas.openxmlformats.org/wordprocessingml/2006/main" xmlns:w14="http://schemas.microsoft.com/office/word/2010/wordml" xmlns:w15="http://schemas.microsoft.com/office/word/2012/wordml" xmlns:w16cid="http://schemas.microsoft.com/office/word/2016/wordml/cid" xmlns:w16se="http://schemas.microsoft.com/office/word/2015/wordml/symex" xmlns:wpg="http://schemas.microsoft.com/office/word/2010/wordprocessingGroup" xmlns:wpi="http://schemas.microsoft.com/office/word/2010/wordprocessingInk" xmlns:wne="http://schemas.microsoft.com/office/word/2006/wordml" xmlns:wps="http://schemas.microsoft.com/office/word/2010/wordprocessingShape" mc:Ignorable="w14 w15 w16se w16cid wp14">
+  <w:sdt>
+    <w:sdtPr>
+      <w:id w:val="-545604915"/>
+      <w:docPartObj>
+        <w:docPartGallery w:val="Page Numbers (Bottom of Page)"/>
+        <w:docPartUnique/>
+      </w:docPartObj>
+    </w:sdtPr>
+    <w:sdtEndPr>
+      <w:rPr>
+        <w:noProof/>
+      </w:rPr>
+    </w:sdtEndPr>
+    <w:sdtContent>
+      <w:p>
+        <w:pPr>
+          <w:pStyle w:val="Footer"/>
+          <w:jc w:val="center"/>
+          <w:rPr>
+            <w:noProof/>
+          </w:rPr>
+        </w:pPr>
+        <w:r>
+          <w:t xml:space="preserve">Page </w:t>
+        </w:r>
+        <w:r>
+          <w:fldChar w:fldCharType="begin"/>
+        </w:r>
+        <w:r>
+          <w:instrText xml:space="preserve"> PAGE   \* MERGEFORMAT </w:instrText>
+        </w:r>
+        <w:r>
+          <w:fldChar w:fldCharType="separate"/>
+        </w:r>
+        <w:r>
+          <w:t>2</w:t>
+        </w:r>
+        <w:r>
+          <w:rPr>
+            <w:noProof/>
+          </w:rPr>
+          <w:fldChar w:fldCharType="end"/>
+        </w:r>
+        <w:r>
+          <w:rPr>
+            <w:noProof/>
+          </w:rPr>
+          <w:t xml:space="preserve"> of </w:t>
+        </w:r>
         <w:r>
           <w:fldChar w:fldCharType="begin"/>
         </w:r>
@@ -346,7 +1168,7 @@
           <w:fldChar w:fldCharType="separate"/>
         </w:r>
         <w:r>
-          <w:t>1</w:t>
+          <w:t>4</w:t>
         </w:r>
         <w:r>
           <w:fldChar w:fldCharType="end"/>
@@ -386,29 +1208,33 @@
   <w:p>
     <w:pPr>
       <w:pStyle w:val="Header"/>
-      <w:jc w:val="center"/>
     </w:pPr>
-    <w:r>
-      <w:t xml:space="preserve">Multi User </w:t>
-    </w:r>
-    <w:r>
-      <w:t xml:space="preserve">Multiprocssing </w:t>
-    </w:r>
-    <w:r>
-      <w:t>Fitting Sytem</w:t>
-    </w:r>
   </w:p>
+</w:hdr>
+</file>
+
+<file path=word/header2.xml><?xml version="1.0" encoding="utf-8"?>
+<w:hdr xmlns:wpc="http://schemas.microsoft.com/office/word/2010/wordprocessingCanvas" xmlns:cx="http://schemas.microsoft.com/office/drawing/2014/chartex" xmlns:cx1="http://schemas.microsoft.com/office/drawing/2015/9/8/chartex" xmlns:cx2="http://schemas.microsoft.com/office/drawing/2015/10/21/chartex" xmlns:cx3="http://schemas.microsoft.com/office/drawing/2016/5/9/chartex" xmlns:cx4="http://schemas.microsoft.com/office/drawing/2016/5/10/chartex" xmlns:cx5="http://schemas.microsoft.com/office/drawing/2016/5/11/chartex" xmlns:cx6="http://schemas.microsoft.com/office/drawing/2016/5/12/chartex" xmlns:cx7="http://schemas.microsoft.com/office/drawing/2016/5/13/chartex" xmlns:cx8="http://schemas.microsoft.com/office/drawing/2016/5/14/chartex" xmlns:mc="http://schemas.openxmlformats.org/markup-compatibility/2006" xmlns:aink="http://schemas.microsoft.com/office/drawing/2016/ink" xmlns:am3d="http://schemas.microsoft.com/office/drawing/2017/model3d" xmlns:o="urn:schemas-microsoft-com:office:office" xmlns:r="http://schemas.openxmlformats.org/officeDocument/2006/relationships" xmlns:m="http://schemas.openxmlformats.org/officeDocument/2006/math" xmlns:v="urn:schemas-microsoft-com:vml" xmlns:wp14="http://schemas.microsoft.com/office/word/2010/wordprocessingDrawing" xmlns:wp="http://schemas.openxmlformats.org/drawingml/2006/wordprocessingDrawing" xmlns:w10="urn:schemas-microsoft-com:office:word" xmlns:w="http://schemas.openxmlformats.org/wordprocessingml/2006/main" xmlns:w14="http://schemas.microsoft.com/office/word/2010/wordml" xmlns:w15="http://schemas.microsoft.com/office/word/2012/wordml" xmlns:w16cid="http://schemas.microsoft.com/office/word/2016/wordml/cid" xmlns:w16se="http://schemas.microsoft.com/office/word/2015/wordml/symex" xmlns:wpg="http://schemas.microsoft.com/office/word/2010/wordprocessingGroup" xmlns:wpi="http://schemas.microsoft.com/office/word/2010/wordprocessingInk" xmlns:wne="http://schemas.microsoft.com/office/word/2006/wordml" xmlns:wps="http://schemas.microsoft.com/office/word/2010/wordprocessingShape" mc:Ignorable="w14 w15 w16se w16cid wp14">
   <w:p>
     <w:pPr>
       <w:pStyle w:val="Header"/>
       <w:jc w:val="center"/>
     </w:pPr>
     <w:r>
-      <w:t xml:space="preserve">Paul Kienzle, Omer Eisenberg, </w:t>
+      <w:t>Design of Multi User Multiprocessing Fitting System</w:t>
     </w:r>
-    <w:r>
-      <w:sym w:font="Symbol" w:char="F0BC"/>
-    </w:r>
+    <w:bookmarkStart w:id="0" w:name="_GoBack"/>
+    <w:bookmarkEnd w:id="0"/>
+  </w:p>
+</w:hdr>
+</file>
+
+<file path=word/header3.xml><?xml version="1.0" encoding="utf-8"?>
+<w:hdr xmlns:wpc="http://schemas.microsoft.com/office/word/2010/wordprocessingCanvas" xmlns:cx="http://schemas.microsoft.com/office/drawing/2014/chartex" xmlns:cx1="http://schemas.microsoft.com/office/drawing/2015/9/8/chartex" xmlns:cx2="http://schemas.microsoft.com/office/drawing/2015/10/21/chartex" xmlns:cx3="http://schemas.microsoft.com/office/drawing/2016/5/9/chartex" xmlns:cx4="http://schemas.microsoft.com/office/drawing/2016/5/10/chartex" xmlns:cx5="http://schemas.microsoft.com/office/drawing/2016/5/11/chartex" xmlns:cx6="http://schemas.microsoft.com/office/drawing/2016/5/12/chartex" xmlns:cx7="http://schemas.microsoft.com/office/drawing/2016/5/13/chartex" xmlns:cx8="http://schemas.microsoft.com/office/drawing/2016/5/14/chartex" xmlns:mc="http://schemas.openxmlformats.org/markup-compatibility/2006" xmlns:aink="http://schemas.microsoft.com/office/drawing/2016/ink" xmlns:am3d="http://schemas.microsoft.com/office/drawing/2017/model3d" xmlns:o="urn:schemas-microsoft-com:office:office" xmlns:r="http://schemas.openxmlformats.org/officeDocument/2006/relationships" xmlns:m="http://schemas.openxmlformats.org/officeDocument/2006/math" xmlns:v="urn:schemas-microsoft-com:vml" xmlns:wp14="http://schemas.microsoft.com/office/word/2010/wordprocessingDrawing" xmlns:wp="http://schemas.openxmlformats.org/drawingml/2006/wordprocessingDrawing" xmlns:w10="urn:schemas-microsoft-com:office:word" xmlns:w="http://schemas.openxmlformats.org/wordprocessingml/2006/main" xmlns:w14="http://schemas.microsoft.com/office/word/2010/wordml" xmlns:w15="http://schemas.microsoft.com/office/word/2012/wordml" xmlns:w16cid="http://schemas.microsoft.com/office/word/2016/wordml/cid" xmlns:w16se="http://schemas.microsoft.com/office/word/2015/wordml/symex" xmlns:wpg="http://schemas.microsoft.com/office/word/2010/wordprocessingGroup" xmlns:wpi="http://schemas.microsoft.com/office/word/2010/wordprocessingInk" xmlns:wne="http://schemas.microsoft.com/office/word/2006/wordml" xmlns:wps="http://schemas.microsoft.com/office/word/2010/wordprocessingShape" mc:Ignorable="w14 w15 w16se w16cid wp14">
+  <w:p>
+    <w:pPr>
+      <w:pStyle w:val="Header"/>
+    </w:pPr>
   </w:p>
 </w:hdr>
 </file>
@@ -814,7 +1640,7 @@
     <w:link w:val="Heading1Char"/>
     <w:uiPriority w:val="9"/>
     <w:qFormat/>
-    <w:rsid w:val="005C2259"/>
+    <w:rsid w:val="006B5CF4"/>
     <w:pPr>
       <w:keepNext/>
       <w:keepLines/>
@@ -825,8 +1651,6 @@
       <w:rFonts w:eastAsiaTheme="majorEastAsia"/>
       <w:b/>
       <w:bCs/>
-      <w:sz w:val="28"/>
-      <w:szCs w:val="28"/>
     </w:rPr>
   </w:style>
   <w:style w:type="paragraph" w:styleId="Heading2">
@@ -945,13 +1769,11 @@
     <w:basedOn w:val="DefaultParagraphFont"/>
     <w:link w:val="Heading1"/>
     <w:uiPriority w:val="9"/>
-    <w:rsid w:val="005C2259"/>
+    <w:rsid w:val="006B5CF4"/>
     <w:rPr>
       <w:rFonts w:eastAsiaTheme="majorEastAsia"/>
       <w:b/>
       <w:bCs/>
-      <w:sz w:val="28"/>
-      <w:szCs w:val="28"/>
     </w:rPr>
   </w:style>
   <w:style w:type="character" w:customStyle="1" w:styleId="Heading2Char">
@@ -1051,6 +1873,15 @@
     <w:link w:val="Footer"/>
     <w:uiPriority w:val="99"/>
     <w:rsid w:val="00B53434"/>
+  </w:style>
+  <w:style w:type="paragraph" w:customStyle="1" w:styleId="Paragraph-4">
+    <w:name w:val="Paragraph-4"/>
+    <w:basedOn w:val="Paragraph-0"/>
+    <w:qFormat/>
+    <w:rsid w:val="0009216D"/>
+    <w:pPr>
+      <w:ind w:left="1152"/>
+    </w:pPr>
   </w:style>
 </w:styles>
 </file>

</xml_diff>